<commit_message>
changes to the manual
</commit_message>
<xml_diff>
--- a/User Manual.docx
+++ b/User Manual.docx
@@ -101,7 +101,7 @@
                                 <w:color w:val="FFFFFF" w:themeColor="background1"/>
                                 <w:lang w:val="en-US"/>
                               </w:rPr>
-                              <w:t>February 21, 2017</w:t>
+                              <w:t>February 22, 2017</w:t>
                             </w:r>
                             <w:r>
                               <w:rPr>
@@ -208,7 +208,7 @@
                           <w:color w:val="FFFFFF" w:themeColor="background1"/>
                           <w:lang w:val="en-US"/>
                         </w:rPr>
-                        <w:t>February 21, 2017</w:t>
+                        <w:t>February 22, 2017</w:t>
                       </w:r>
                       <w:r>
                         <w:rPr>
@@ -472,6 +472,8 @@
           <w:r>
             <w:t>Contents</w:t>
           </w:r>
+          <w:bookmarkStart w:id="0" w:name="_GoBack"/>
+          <w:bookmarkEnd w:id="0"/>
         </w:p>
         <w:p>
           <w:pPr>
@@ -494,7 +496,7 @@
           <w:r>
             <w:fldChar w:fldCharType="separate"/>
           </w:r>
-          <w:hyperlink w:anchor="_Toc475463712" w:history="1">
+          <w:hyperlink w:anchor="_Toc475526631" w:history="1">
             <w:r>
               <w:rPr>
                 <w:rStyle w:val="Hyperlink"/>
@@ -521,7 +523,7 @@
                 <w:noProof/>
                 <w:webHidden/>
               </w:rPr>
-              <w:instrText xml:space="preserve"> PAGEREF _Toc475463712 \h </w:instrText>
+              <w:instrText xml:space="preserve"> PAGEREF _Toc475526631 \h </w:instrText>
             </w:r>
             <w:r>
               <w:rPr>
@@ -564,7 +566,7 @@
               <w:lang w:eastAsia="en-CA"/>
             </w:rPr>
           </w:pPr>
-          <w:hyperlink w:anchor="_Toc475463713" w:history="1">
+          <w:hyperlink w:anchor="_Toc475526632" w:history="1">
             <w:r>
               <w:rPr>
                 <w:rStyle w:val="Hyperlink"/>
@@ -591,7 +593,7 @@
                 <w:noProof/>
                 <w:webHidden/>
               </w:rPr>
-              <w:instrText xml:space="preserve"> PAGEREF _Toc475463713 \h </w:instrText>
+              <w:instrText xml:space="preserve"> PAGEREF _Toc475526632 \h </w:instrText>
             </w:r>
             <w:r>
               <w:rPr>
@@ -634,7 +636,7 @@
               <w:lang w:eastAsia="en-CA"/>
             </w:rPr>
           </w:pPr>
-          <w:hyperlink w:anchor="_Toc475463714" w:history="1">
+          <w:hyperlink w:anchor="_Toc475526633" w:history="1">
             <w:r>
               <w:rPr>
                 <w:rStyle w:val="Hyperlink"/>
@@ -661,7 +663,7 @@
                 <w:noProof/>
                 <w:webHidden/>
               </w:rPr>
-              <w:instrText xml:space="preserve"> PAGEREF _Toc475463714 \h </w:instrText>
+              <w:instrText xml:space="preserve"> PAGEREF _Toc475526633 \h </w:instrText>
             </w:r>
             <w:r>
               <w:rPr>
@@ -704,7 +706,7 @@
               <w:lang w:eastAsia="en-CA"/>
             </w:rPr>
           </w:pPr>
-          <w:hyperlink w:anchor="_Toc475463715" w:history="1">
+          <w:hyperlink w:anchor="_Toc475526634" w:history="1">
             <w:r>
               <w:rPr>
                 <w:rStyle w:val="Hyperlink"/>
@@ -731,7 +733,7 @@
                 <w:noProof/>
                 <w:webHidden/>
               </w:rPr>
-              <w:instrText xml:space="preserve"> PAGEREF _Toc475463715 \h </w:instrText>
+              <w:instrText xml:space="preserve"> PAGEREF _Toc475526634 \h </w:instrText>
             </w:r>
             <w:r>
               <w:rPr>
@@ -751,7 +753,7 @@
                 <w:noProof/>
                 <w:webHidden/>
               </w:rPr>
-              <w:t>3</w:t>
+              <w:t>4</w:t>
             </w:r>
             <w:r>
               <w:rPr>
@@ -774,7 +776,7 @@
               <w:lang w:eastAsia="en-CA"/>
             </w:rPr>
           </w:pPr>
-          <w:hyperlink w:anchor="_Toc475463716" w:history="1">
+          <w:hyperlink w:anchor="_Toc475526635" w:history="1">
             <w:r>
               <w:rPr>
                 <w:rStyle w:val="Hyperlink"/>
@@ -802,7 +804,7 @@
                 <w:noProof/>
                 <w:webHidden/>
               </w:rPr>
-              <w:instrText xml:space="preserve"> PAGEREF _Toc475463716 \h </w:instrText>
+              <w:instrText xml:space="preserve"> PAGEREF _Toc475526635 \h </w:instrText>
             </w:r>
             <w:r>
               <w:rPr>
@@ -845,7 +847,7 @@
               <w:lang w:eastAsia="en-CA"/>
             </w:rPr>
           </w:pPr>
-          <w:hyperlink w:anchor="_Toc475463717" w:history="1">
+          <w:hyperlink w:anchor="_Toc475526636" w:history="1">
             <w:r>
               <w:rPr>
                 <w:rStyle w:val="Hyperlink"/>
@@ -873,7 +875,7 @@
                 <w:noProof/>
                 <w:webHidden/>
               </w:rPr>
-              <w:instrText xml:space="preserve"> PAGEREF _Toc475463717 \h </w:instrText>
+              <w:instrText xml:space="preserve"> PAGEREF _Toc475526636 \h </w:instrText>
             </w:r>
             <w:r>
               <w:rPr>
@@ -916,7 +918,7 @@
               <w:lang w:eastAsia="en-CA"/>
             </w:rPr>
           </w:pPr>
-          <w:hyperlink w:anchor="_Toc475463718" w:history="1">
+          <w:hyperlink w:anchor="_Toc475526637" w:history="1">
             <w:r>
               <w:rPr>
                 <w:rStyle w:val="Hyperlink"/>
@@ -944,7 +946,7 @@
                 <w:noProof/>
                 <w:webHidden/>
               </w:rPr>
-              <w:instrText xml:space="preserve"> PAGEREF _Toc475463718 \h </w:instrText>
+              <w:instrText xml:space="preserve"> PAGEREF _Toc475526637 \h </w:instrText>
             </w:r>
             <w:r>
               <w:rPr>
@@ -987,7 +989,7 @@
               <w:lang w:eastAsia="en-CA"/>
             </w:rPr>
           </w:pPr>
-          <w:hyperlink w:anchor="_Toc475463719" w:history="1">
+          <w:hyperlink w:anchor="_Toc475526638" w:history="1">
             <w:r>
               <w:rPr>
                 <w:rStyle w:val="Hyperlink"/>
@@ -1015,7 +1017,7 @@
                 <w:noProof/>
                 <w:webHidden/>
               </w:rPr>
-              <w:instrText xml:space="preserve"> PAGEREF _Toc475463719 \h </w:instrText>
+              <w:instrText xml:space="preserve"> PAGEREF _Toc475526638 \h </w:instrText>
             </w:r>
             <w:r>
               <w:rPr>
@@ -1058,7 +1060,7 @@
               <w:lang w:eastAsia="en-CA"/>
             </w:rPr>
           </w:pPr>
-          <w:hyperlink w:anchor="_Toc475463720" w:history="1">
+          <w:hyperlink w:anchor="_Toc475526639" w:history="1">
             <w:r>
               <w:rPr>
                 <w:rStyle w:val="Hyperlink"/>
@@ -1086,7 +1088,7 @@
                 <w:noProof/>
                 <w:webHidden/>
               </w:rPr>
-              <w:instrText xml:space="preserve"> PAGEREF _Toc475463720 \h </w:instrText>
+              <w:instrText xml:space="preserve"> PAGEREF _Toc475526639 \h </w:instrText>
             </w:r>
             <w:r>
               <w:rPr>
@@ -1129,7 +1131,7 @@
               <w:lang w:eastAsia="en-CA"/>
             </w:rPr>
           </w:pPr>
-          <w:hyperlink w:anchor="_Toc475463721" w:history="1">
+          <w:hyperlink w:anchor="_Toc475526640" w:history="1">
             <w:r>
               <w:rPr>
                 <w:rStyle w:val="Hyperlink"/>
@@ -1157,7 +1159,7 @@
                 <w:noProof/>
                 <w:webHidden/>
               </w:rPr>
-              <w:instrText xml:space="preserve"> PAGEREF _Toc475463721 \h </w:instrText>
+              <w:instrText xml:space="preserve"> PAGEREF _Toc475526640 \h </w:instrText>
             </w:r>
             <w:r>
               <w:rPr>
@@ -1200,7 +1202,7 @@
               <w:lang w:eastAsia="en-CA"/>
             </w:rPr>
           </w:pPr>
-          <w:hyperlink w:anchor="_Toc475463722" w:history="1">
+          <w:hyperlink w:anchor="_Toc475526641" w:history="1">
             <w:r>
               <w:rPr>
                 <w:rStyle w:val="Hyperlink"/>
@@ -1227,7 +1229,7 @@
                 <w:noProof/>
                 <w:webHidden/>
               </w:rPr>
-              <w:instrText xml:space="preserve"> PAGEREF _Toc475463722 \h </w:instrText>
+              <w:instrText xml:space="preserve"> PAGEREF _Toc475526641 \h </w:instrText>
             </w:r>
             <w:r>
               <w:rPr>
@@ -1270,7 +1272,7 @@
               <w:lang w:eastAsia="en-CA"/>
             </w:rPr>
           </w:pPr>
-          <w:hyperlink w:anchor="_Toc475463723" w:history="1">
+          <w:hyperlink w:anchor="_Toc475526642" w:history="1">
             <w:r>
               <w:rPr>
                 <w:rStyle w:val="Hyperlink"/>
@@ -1297,7 +1299,7 @@
                 <w:noProof/>
                 <w:webHidden/>
               </w:rPr>
-              <w:instrText xml:space="preserve"> PAGEREF _Toc475463723 \h </w:instrText>
+              <w:instrText xml:space="preserve"> PAGEREF _Toc475526642 \h </w:instrText>
             </w:r>
             <w:r>
               <w:rPr>
@@ -1340,7 +1342,7 @@
               <w:lang w:eastAsia="en-CA"/>
             </w:rPr>
           </w:pPr>
-          <w:hyperlink w:anchor="_Toc475463724" w:history="1">
+          <w:hyperlink w:anchor="_Toc475526643" w:history="1">
             <w:r>
               <w:rPr>
                 <w:rStyle w:val="Hyperlink"/>
@@ -1368,7 +1370,7 @@
                 <w:noProof/>
                 <w:webHidden/>
               </w:rPr>
-              <w:instrText xml:space="preserve"> PAGEREF _Toc475463724 \h </w:instrText>
+              <w:instrText xml:space="preserve"> PAGEREF _Toc475526643 \h </w:instrText>
             </w:r>
             <w:r>
               <w:rPr>
@@ -1411,7 +1413,7 @@
               <w:lang w:eastAsia="en-CA"/>
             </w:rPr>
           </w:pPr>
-          <w:hyperlink w:anchor="_Toc475463725" w:history="1">
+          <w:hyperlink w:anchor="_Toc475526644" w:history="1">
             <w:r>
               <w:rPr>
                 <w:rStyle w:val="Hyperlink"/>
@@ -1438,7 +1440,7 @@
                 <w:noProof/>
                 <w:webHidden/>
               </w:rPr>
-              <w:instrText xml:space="preserve"> PAGEREF _Toc475463725 \h </w:instrText>
+              <w:instrText xml:space="preserve"> PAGEREF _Toc475526644 \h </w:instrText>
             </w:r>
             <w:r>
               <w:rPr>
@@ -1481,7 +1483,7 @@
               <w:lang w:eastAsia="en-CA"/>
             </w:rPr>
           </w:pPr>
-          <w:hyperlink w:anchor="_Toc475463726" w:history="1">
+          <w:hyperlink w:anchor="_Toc475526645" w:history="1">
             <w:r>
               <w:rPr>
                 <w:rStyle w:val="Hyperlink"/>
@@ -1509,7 +1511,7 @@
                 <w:noProof/>
                 <w:webHidden/>
               </w:rPr>
-              <w:instrText xml:space="preserve"> PAGEREF _Toc475463726 \h </w:instrText>
+              <w:instrText xml:space="preserve"> PAGEREF _Toc475526645 \h </w:instrText>
             </w:r>
             <w:r>
               <w:rPr>
@@ -1552,7 +1554,7 @@
               <w:lang w:eastAsia="en-CA"/>
             </w:rPr>
           </w:pPr>
-          <w:hyperlink w:anchor="_Toc475463727" w:history="1">
+          <w:hyperlink w:anchor="_Toc475526646" w:history="1">
             <w:r>
               <w:rPr>
                 <w:rStyle w:val="Hyperlink"/>
@@ -1579,7 +1581,7 @@
                 <w:noProof/>
                 <w:webHidden/>
               </w:rPr>
-              <w:instrText xml:space="preserve"> PAGEREF _Toc475463727 \h </w:instrText>
+              <w:instrText xml:space="preserve"> PAGEREF _Toc475526646 \h </w:instrText>
             </w:r>
             <w:r>
               <w:rPr>
@@ -1622,7 +1624,7 @@
               <w:lang w:eastAsia="en-CA"/>
             </w:rPr>
           </w:pPr>
-          <w:hyperlink w:anchor="_Toc475463728" w:history="1">
+          <w:hyperlink w:anchor="_Toc475526647" w:history="1">
             <w:r>
               <w:rPr>
                 <w:rStyle w:val="Hyperlink"/>
@@ -1649,7 +1651,7 @@
                 <w:noProof/>
                 <w:webHidden/>
               </w:rPr>
-              <w:instrText xml:space="preserve"> PAGEREF _Toc475463728 \h </w:instrText>
+              <w:instrText xml:space="preserve"> PAGEREF _Toc475526647 \h </w:instrText>
             </w:r>
             <w:r>
               <w:rPr>
@@ -1711,7 +1713,7 @@
       <w:pPr>
         <w:pStyle w:val="Heading1"/>
       </w:pPr>
-      <w:bookmarkStart w:id="0" w:name="_Toc475463712"/>
+      <w:bookmarkStart w:id="1" w:name="_Toc475526631"/>
       <w:r>
         <w:lastRenderedPageBreak/>
         <w:t>About</w:t>
@@ -1719,7 +1721,7 @@
       <w:r>
         <w:t xml:space="preserve"> ShipConstructor Community Tools</w:t>
       </w:r>
-      <w:bookmarkEnd w:id="0"/>
+      <w:bookmarkEnd w:id="1"/>
     </w:p>
     <w:p>
       <w:r>
@@ -1812,7 +1814,7 @@
       <w:pPr>
         <w:pStyle w:val="Heading1"/>
       </w:pPr>
-      <w:bookmarkStart w:id="1" w:name="_Toc475463713"/>
+      <w:bookmarkStart w:id="2" w:name="_Toc475526632"/>
       <w:r>
         <w:t>Disclosure o</w:t>
       </w:r>
@@ -1822,7 +1824,7 @@
       <w:r>
         <w:t xml:space="preserve"> Risks and Liabilities</w:t>
       </w:r>
-      <w:bookmarkEnd w:id="1"/>
+      <w:bookmarkEnd w:id="2"/>
     </w:p>
     <w:p>
       <w:r>
@@ -2046,11 +2048,11 @@
       <w:pPr>
         <w:pStyle w:val="Heading1"/>
       </w:pPr>
-      <w:bookmarkStart w:id="2" w:name="_Toc475463714"/>
+      <w:bookmarkStart w:id="3" w:name="_Toc475526633"/>
       <w:r>
         <w:t>Ways for You to Contribute</w:t>
       </w:r>
-      <w:bookmarkEnd w:id="2"/>
+      <w:bookmarkEnd w:id="3"/>
     </w:p>
     <w:p>
       <w:r>
@@ -2072,7 +2074,6 @@
           <w:szCs w:val="32"/>
         </w:rPr>
       </w:pPr>
-      <w:bookmarkStart w:id="3" w:name="_Toc475463715"/>
       <w:r>
         <w:br w:type="page"/>
       </w:r>
@@ -2081,11 +2082,12 @@
       <w:pPr>
         <w:pStyle w:val="Heading1"/>
       </w:pPr>
+      <w:bookmarkStart w:id="4" w:name="_Toc475526634"/>
       <w:r>
         <w:lastRenderedPageBreak/>
         <w:t>Technical Summary</w:t>
       </w:r>
-      <w:bookmarkEnd w:id="3"/>
+      <w:bookmarkEnd w:id="4"/>
     </w:p>
     <w:p>
       <w:r>
@@ -2171,7 +2173,7 @@
           <w:rFonts w:eastAsia="Times New Roman"/>
         </w:rPr>
       </w:pPr>
-      <w:bookmarkStart w:id="4" w:name="_Toc475463716"/>
+      <w:bookmarkStart w:id="5" w:name="_Toc475526635"/>
       <w:r>
         <w:rPr>
           <w:rFonts w:eastAsia="Times New Roman"/>
@@ -2179,7 +2181,7 @@
         <w:lastRenderedPageBreak/>
         <w:t>Installation Procedure</w:t>
       </w:r>
-      <w:bookmarkEnd w:id="4"/>
+      <w:bookmarkEnd w:id="5"/>
     </w:p>
     <w:p>
       <w:pPr>
@@ -2275,7 +2277,7 @@
           <w:rFonts w:eastAsia="Times New Roman"/>
         </w:rPr>
       </w:pPr>
-      <w:bookmarkStart w:id="5" w:name="_Toc475463717"/>
+      <w:bookmarkStart w:id="6" w:name="_Toc475526636"/>
       <w:r>
         <w:rPr>
           <w:rFonts w:eastAsia="Times New Roman"/>
@@ -2294,7 +2296,7 @@
         </w:rPr>
         <w:t>VBA Module for AutoCAD</w:t>
       </w:r>
-      <w:bookmarkEnd w:id="5"/>
+      <w:bookmarkEnd w:id="6"/>
     </w:p>
     <w:p>
       <w:r>
@@ -2454,7 +2456,7 @@
           <w:rFonts w:eastAsia="Times New Roman"/>
         </w:rPr>
       </w:pPr>
-      <w:bookmarkStart w:id="6" w:name="_Toc475463718"/>
+      <w:bookmarkStart w:id="7" w:name="_Toc475526637"/>
       <w:r>
         <w:rPr>
           <w:rFonts w:eastAsia="Times New Roman"/>
@@ -2474,7 +2476,7 @@
         </w:rPr>
         <w:t>or Later Version is Available</w:t>
       </w:r>
-      <w:bookmarkEnd w:id="6"/>
+      <w:bookmarkEnd w:id="7"/>
     </w:p>
     <w:p>
       <w:r>
@@ -2511,14 +2513,14 @@
           <w:rFonts w:eastAsia="Times New Roman"/>
         </w:rPr>
       </w:pPr>
-      <w:bookmarkStart w:id="7" w:name="_Toc475463719"/>
+      <w:bookmarkStart w:id="8" w:name="_Toc475526638"/>
       <w:r>
         <w:rPr>
           <w:rFonts w:eastAsia="Times New Roman"/>
         </w:rPr>
         <w:t>Step 3: Download and Unzip Archive with ShipConstructor Community Tools</w:t>
       </w:r>
-      <w:bookmarkEnd w:id="7"/>
+      <w:bookmarkEnd w:id="8"/>
     </w:p>
     <w:p>
       <w:pPr>
@@ -2623,7 +2625,7 @@
           <w:rFonts w:eastAsia="Times New Roman"/>
         </w:rPr>
       </w:pPr>
-      <w:bookmarkStart w:id="8" w:name="_Toc475463720"/>
+      <w:bookmarkStart w:id="9" w:name="_Toc475526639"/>
       <w:r>
         <w:rPr>
           <w:rFonts w:eastAsia="Times New Roman"/>
@@ -2688,7 +2690,7 @@
         </w:rPr>
         <w:t xml:space="preserve"> AutoCAD</w:t>
       </w:r>
-      <w:bookmarkEnd w:id="8"/>
+      <w:bookmarkEnd w:id="9"/>
     </w:p>
     <w:p>
       <w:pPr>
@@ -2930,7 +2932,7 @@
           <w:rFonts w:eastAsia="Times New Roman"/>
         </w:rPr>
       </w:pPr>
-      <w:bookmarkStart w:id="9" w:name="_Toc475463721"/>
+      <w:bookmarkStart w:id="10" w:name="_Toc475526640"/>
       <w:r>
         <w:rPr>
           <w:rFonts w:eastAsia="Times New Roman"/>
@@ -2949,7 +2951,7 @@
         </w:rPr>
         <w:t>: Load User Interface from Partial Customization File</w:t>
       </w:r>
-      <w:bookmarkEnd w:id="9"/>
+      <w:bookmarkEnd w:id="10"/>
     </w:p>
     <w:p>
       <w:pPr>
@@ -3039,6 +3041,7 @@
       <w:r>
         <w:rPr>
           <w:noProof/>
+          <w:lang w:eastAsia="en-CA"/>
         </w:rPr>
         <w:drawing>
           <wp:inline distT="0" distB="0" distL="0" distR="0" wp14:anchorId="15EB87F4" wp14:editId="07CB47B4">
@@ -3215,6 +3218,7 @@
       <w:r>
         <w:rPr>
           <w:noProof/>
+          <w:lang w:eastAsia="en-CA"/>
         </w:rPr>
         <w:drawing>
           <wp:inline distT="0" distB="0" distL="0" distR="0" wp14:anchorId="1C8A7060" wp14:editId="0605DE42">
@@ -3284,22 +3288,22 @@
       <w:pPr>
         <w:pStyle w:val="Heading1"/>
       </w:pPr>
-      <w:bookmarkStart w:id="10" w:name="_Toc475463722"/>
+      <w:bookmarkStart w:id="11" w:name="_Toc475526641"/>
       <w:r>
         <w:lastRenderedPageBreak/>
         <w:t>Custom Commands for AutoCAD</w:t>
       </w:r>
-      <w:bookmarkEnd w:id="10"/>
+      <w:bookmarkEnd w:id="11"/>
     </w:p>
     <w:p>
       <w:pPr>
         <w:pStyle w:val="Heading2"/>
       </w:pPr>
-      <w:bookmarkStart w:id="11" w:name="_Toc475463723"/>
+      <w:bookmarkStart w:id="12" w:name="_Toc475526642"/>
       <w:r>
         <w:t>Marine Drafting Commands</w:t>
       </w:r>
-      <w:bookmarkEnd w:id="11"/>
+      <w:bookmarkEnd w:id="12"/>
     </w:p>
     <w:p>
       <w:pPr>
@@ -3310,14 +3314,14 @@
           <w:szCs w:val="48"/>
         </w:rPr>
       </w:pPr>
-      <w:bookmarkStart w:id="12" w:name="_Toc475463724"/>
+      <w:bookmarkStart w:id="13" w:name="_Toc475526643"/>
       <w:r>
         <w:rPr>
           <w:rFonts w:eastAsia="Times New Roman"/>
         </w:rPr>
         <w:t>Group MarineDrafting Objects (CTMDGROUPOBJECTS)</w:t>
       </w:r>
-      <w:bookmarkEnd w:id="12"/>
+      <w:bookmarkEnd w:id="13"/>
     </w:p>
     <w:p>
       <w:r>
@@ -3609,6 +3613,7 @@
       <w:r>
         <w:rPr>
           <w:noProof/>
+          <w:lang w:eastAsia="en-CA"/>
         </w:rPr>
         <w:drawing>
           <wp:inline distT="0" distB="0" distL="0" distR="0" wp14:anchorId="03F14A55" wp14:editId="5ABD59D9">
@@ -3847,7 +3852,6 @@
           <w:szCs w:val="26"/>
         </w:rPr>
       </w:pPr>
-      <w:bookmarkStart w:id="13" w:name="_Toc475463725"/>
       <w:r>
         <w:br w:type="page"/>
       </w:r>
@@ -3856,11 +3860,12 @@
       <w:pPr>
         <w:pStyle w:val="Heading2"/>
       </w:pPr>
+      <w:bookmarkStart w:id="14" w:name="_Toc475526644"/>
       <w:r>
         <w:lastRenderedPageBreak/>
         <w:t>Structure Commands</w:t>
       </w:r>
-      <w:bookmarkEnd w:id="13"/>
+      <w:bookmarkEnd w:id="14"/>
     </w:p>
     <w:p>
       <w:pPr>
@@ -3871,14 +3876,14 @@
           <w:szCs w:val="48"/>
         </w:rPr>
       </w:pPr>
-      <w:bookmarkStart w:id="14" w:name="_Toc475463726"/>
+      <w:bookmarkStart w:id="15" w:name="_Toc475526645"/>
       <w:r>
         <w:rPr>
           <w:rFonts w:eastAsia="Times New Roman"/>
         </w:rPr>
         <w:t>Lightening Hole (CTLIGHTHOLE)</w:t>
       </w:r>
-      <w:bookmarkEnd w:id="14"/>
+      <w:bookmarkEnd w:id="15"/>
     </w:p>
     <w:p>
       <w:pPr>
@@ -4057,6 +4062,7 @@
       <w:r>
         <w:rPr>
           <w:noProof/>
+          <w:lang w:eastAsia="en-CA"/>
         </w:rPr>
         <w:drawing>
           <wp:inline distT="0" distB="0" distL="0" distR="0" wp14:anchorId="5625FFDA" wp14:editId="0AD52C9C">
@@ -4194,6 +4200,7 @@
       <w:r>
         <w:rPr>
           <w:noProof/>
+          <w:lang w:eastAsia="en-CA"/>
         </w:rPr>
         <w:drawing>
           <wp:inline distT="0" distB="0" distL="0" distR="0" wp14:anchorId="2F1D1971" wp14:editId="0A65C372">
@@ -4300,6 +4307,7 @@
       <w:r>
         <w:rPr>
           <w:noProof/>
+          <w:lang w:eastAsia="en-CA"/>
         </w:rPr>
         <w:drawing>
           <wp:inline distT="0" distB="0" distL="0" distR="0" wp14:anchorId="7D079326" wp14:editId="26A5157D">
@@ -4391,6 +4399,7 @@
       <w:r>
         <w:rPr>
           <w:noProof/>
+          <w:lang w:eastAsia="en-CA"/>
         </w:rPr>
         <w:drawing>
           <wp:inline distT="0" distB="0" distL="0" distR="0" wp14:anchorId="2636197B" wp14:editId="047C3896">
@@ -4467,6 +4476,7 @@
       <w:r>
         <w:rPr>
           <w:noProof/>
+          <w:lang w:eastAsia="en-CA"/>
         </w:rPr>
         <w:drawing>
           <wp:inline distT="0" distB="0" distL="0" distR="0" wp14:anchorId="2C938F1C" wp14:editId="33E5FCFD">
@@ -4639,6 +4649,7 @@
       <w:r>
         <w:rPr>
           <w:noProof/>
+          <w:lang w:eastAsia="en-CA"/>
         </w:rPr>
         <w:drawing>
           <wp:inline distT="0" distB="0" distL="0" distR="0" wp14:anchorId="19274B42" wp14:editId="137ED22F">
@@ -4701,10 +4712,7 @@
         </w:numPr>
       </w:pPr>
       <w:r>
-        <w:t>Choose</w:t>
-      </w:r>
-      <w:r>
-        <w:t xml:space="preserve"> </w:t>
+        <w:t xml:space="preserve">Choose </w:t>
       </w:r>
       <w:r>
         <w:rPr>
@@ -4769,6 +4777,7 @@
       <w:r>
         <w:rPr>
           <w:noProof/>
+          <w:lang w:eastAsia="en-CA"/>
         </w:rPr>
         <w:drawing>
           <wp:inline distT="0" distB="0" distL="0" distR="0" wp14:anchorId="03521930" wp14:editId="7F9CFE2E">
@@ -4881,6 +4890,7 @@
       <w:r>
         <w:rPr>
           <w:noProof/>
+          <w:lang w:eastAsia="en-CA"/>
         </w:rPr>
         <w:drawing>
           <wp:inline distT="0" distB="0" distL="0" distR="0" wp14:anchorId="44D0304F" wp14:editId="01DA3260">
@@ -4964,6 +4974,7 @@
       <w:r>
         <w:rPr>
           <w:noProof/>
+          <w:lang w:eastAsia="en-CA"/>
         </w:rPr>
         <w:drawing>
           <wp:inline distT="0" distB="0" distL="0" distR="0" wp14:anchorId="2ACB4107" wp14:editId="528A6D34">
@@ -5049,6 +5060,7 @@
       <w:r>
         <w:rPr>
           <w:noProof/>
+          <w:lang w:eastAsia="en-CA"/>
         </w:rPr>
         <w:drawing>
           <wp:inline distT="0" distB="0" distL="0" distR="0" wp14:anchorId="238C558F" wp14:editId="59BB177B">
@@ -5416,8 +5428,6 @@
         </w:rPr>
         <w:t xml:space="preserve"> the</w:t>
       </w:r>
-      <w:bookmarkStart w:id="15" w:name="_GoBack"/>
-      <w:bookmarkEnd w:id="15"/>
       <w:r>
         <w:rPr>
           <w:rFonts w:eastAsia="Times New Roman"/>
@@ -5505,6 +5515,7 @@
       <w:r>
         <w:rPr>
           <w:noProof/>
+          <w:lang w:eastAsia="en-CA"/>
         </w:rPr>
         <w:drawing>
           <wp:inline distT="0" distB="0" distL="0" distR="0" wp14:anchorId="6B5478DB" wp14:editId="22AD4B1E">
@@ -5593,6 +5604,7 @@
       <w:r>
         <w:rPr>
           <w:noProof/>
+          <w:lang w:eastAsia="en-CA"/>
         </w:rPr>
         <w:drawing>
           <wp:inline distT="0" distB="0" distL="0" distR="0" wp14:anchorId="6D27848E" wp14:editId="20152071">
@@ -5672,6 +5684,7 @@
       <w:r>
         <w:rPr>
           <w:noProof/>
+          <w:lang w:eastAsia="en-CA"/>
         </w:rPr>
         <w:drawing>
           <wp:inline distT="0" distB="0" distL="0" distR="0" wp14:anchorId="658A5568" wp14:editId="06FB6621">
@@ -5754,6 +5767,7 @@
       <w:r>
         <w:rPr>
           <w:noProof/>
+          <w:lang w:eastAsia="en-CA"/>
         </w:rPr>
         <w:drawing>
           <wp:inline distT="0" distB="0" distL="0" distR="0" wp14:anchorId="7589B050" wp14:editId="3E3DF356">
@@ -5845,6 +5859,7 @@
       <w:r>
         <w:rPr>
           <w:noProof/>
+          <w:lang w:eastAsia="en-CA"/>
         </w:rPr>
         <w:drawing>
           <wp:inline distT="0" distB="0" distL="0" distR="0" wp14:anchorId="69ACF0E6" wp14:editId="2AA28C69">
@@ -5916,7 +5931,6 @@
           <w:szCs w:val="32"/>
         </w:rPr>
       </w:pPr>
-      <w:bookmarkStart w:id="16" w:name="_Toc475463727"/>
       <w:r>
         <w:br w:type="page"/>
       </w:r>
@@ -5925,6 +5939,7 @@
       <w:pPr>
         <w:pStyle w:val="Heading1"/>
       </w:pPr>
+      <w:bookmarkStart w:id="16" w:name="_Toc475526646"/>
       <w:r>
         <w:lastRenderedPageBreak/>
         <w:t>Excel Tools</w:t>
@@ -5935,7 +5950,7 @@
       <w:pPr>
         <w:pStyle w:val="Heading2"/>
       </w:pPr>
-      <w:bookmarkStart w:id="17" w:name="_Toc475463728"/>
+      <w:bookmarkStart w:id="17" w:name="_Toc475526647"/>
       <w:r>
         <w:t>Linear Weight Distributions (CTWeightCalculations.xlsm)</w:t>
       </w:r>
@@ -8221,7 +8236,7 @@
           <w:rPr>
             <w:noProof/>
           </w:rPr>
-          <w:t>20</w:t>
+          <w:t>21</w:t>
         </w:r>
         <w:r>
           <w:rPr>
@@ -12445,7 +12460,7 @@
 </file>
 
 <file path=customXml/itemProps1.xml><?xml version="1.0" encoding="utf-8"?>
-<ds:datastoreItem xmlns:ds="http://schemas.openxmlformats.org/officeDocument/2006/customXml" ds:itemID="{2917F293-45CB-4459-89BD-E21E01390A06}">
+<ds:datastoreItem xmlns:ds="http://schemas.openxmlformats.org/officeDocument/2006/customXml" ds:itemID="{05A289E2-4122-406E-B2A1-B4DD397CF32F}">
   <ds:schemaRefs>
     <ds:schemaRef ds:uri="http://schemas.openxmlformats.org/officeDocument/2006/bibliography"/>
   </ds:schemaRefs>

</xml_diff>